<commit_message>
1st update on documentation
</commit_message>
<xml_diff>
--- a/Demetria-File/Demetria_Documentation.docx
+++ b/Demetria-File/Demetria_Documentation.docx
@@ -5,27 +5,50 @@
     <w:p>
       <w:pPr>
         <w:rPr>
+          <w:rFonts w:ascii="Arial" w:hAnsi="Arial" w:cs="Arial"/>
           <w:b/>
           <w:bCs/>
         </w:rPr>
       </w:pPr>
       <w:r>
         <w:rPr>
+          <w:rFonts w:ascii="Arial" w:hAnsi="Arial" w:cs="Arial"/>
           <w:b/>
           <w:bCs/>
         </w:rPr>
-        <w:t xml:space="preserve">DEMETRIA, CHRISTIAN JAY </w:t>
+        <w:t>DEMETRIA, CHRISTIAN JAY</w:t>
+      </w:r>
+      <w:r>
+        <w:rPr>
+          <w:rFonts w:ascii="Arial" w:hAnsi="Arial" w:cs="Arial"/>
+          <w:b/>
+          <w:bCs/>
+        </w:rPr>
+        <w:t xml:space="preserve"> A.</w:t>
       </w:r>
     </w:p>
     <w:p>
       <w:pPr>
+        <w:jc w:val="center"/>
         <w:rPr>
+          <w:rFonts w:ascii="Arial" w:hAnsi="Arial" w:cs="Arial"/>
+          <w:b/>
+          <w:bCs/>
+        </w:rPr>
+      </w:pPr>
+    </w:p>
+    <w:p>
+      <w:pPr>
+        <w:jc w:val="center"/>
+        <w:rPr>
+          <w:rFonts w:ascii="Arial" w:hAnsi="Arial" w:cs="Arial"/>
           <w:b/>
           <w:bCs/>
         </w:rPr>
       </w:pPr>
       <w:r>
         <w:rPr>
+          <w:rFonts w:ascii="Arial" w:hAnsi="Arial" w:cs="Arial"/>
           <w:b/>
           <w:bCs/>
         </w:rPr>
@@ -42,23 +65,123 @@
     </w:p>
     <w:p>
       <w:pPr>
+        <w:jc w:val="center"/>
         <w:rPr>
           <w:b/>
           <w:bCs/>
         </w:rPr>
       </w:pPr>
+      <w:r>
+        <w:rPr>
+          <w:b/>
+          <w:bCs/>
+        </w:rPr>
+        <w:drawing>
+          <wp:inline distT="0" distB="0" distL="0" distR="0" wp14:anchorId="7CD562CE" wp14:editId="67FB6FEA">
+            <wp:extent cx="6685472" cy="3760578"/>
+            <wp:effectExtent l="0" t="0" r="1270" b="0"/>
+            <wp:docPr id="1939696660" name="Picture 1" descr="A computer screen shot of a computer screen&#10;&#10;Description automatically generated"/>
+            <wp:cNvGraphicFramePr>
+              <a:graphicFrameLocks xmlns:a="http://schemas.openxmlformats.org/drawingml/2006/main" noChangeAspect="1"/>
+            </wp:cNvGraphicFramePr>
+            <a:graphic xmlns:a="http://schemas.openxmlformats.org/drawingml/2006/main">
+              <a:graphicData uri="http://schemas.openxmlformats.org/drawingml/2006/picture">
+                <pic:pic xmlns:pic="http://schemas.openxmlformats.org/drawingml/2006/picture">
+                  <pic:nvPicPr>
+                    <pic:cNvPr id="1939696660" name="Picture 1" descr="A computer screen shot of a computer screen&#10;&#10;Description automatically generated"/>
+                    <pic:cNvPicPr/>
+                  </pic:nvPicPr>
+                  <pic:blipFill>
+                    <a:blip r:embed="rId4"/>
+                    <a:stretch>
+                      <a:fillRect/>
+                    </a:stretch>
+                  </pic:blipFill>
+                  <pic:spPr>
+                    <a:xfrm>
+                      <a:off x="0" y="0"/>
+                      <a:ext cx="6699858" cy="3768670"/>
+                    </a:xfrm>
+                    <a:prstGeom prst="rect">
+                      <a:avLst/>
+                    </a:prstGeom>
+                  </pic:spPr>
+                </pic:pic>
+              </a:graphicData>
+            </a:graphic>
+          </wp:inline>
+        </w:drawing>
+      </w:r>
     </w:p>
     <w:p>
       <w:pPr>
+        <w:jc w:val="center"/>
         <w:rPr>
           <w:b/>
           <w:bCs/>
         </w:rPr>
       </w:pPr>
+      <w:r>
+        <w:rPr>
+          <w:b/>
+          <w:bCs/>
+        </w:rPr>
+        <w:drawing>
+          <wp:inline distT="0" distB="0" distL="0" distR="0" wp14:anchorId="63D32D53" wp14:editId="0E6788A3">
+            <wp:extent cx="6682548" cy="3758933"/>
+            <wp:effectExtent l="0" t="0" r="4445" b="0"/>
+            <wp:docPr id="1529117818" name="Picture 1" descr="A screenshot of a computer&#10;&#10;Description automatically generated"/>
+            <wp:cNvGraphicFramePr>
+              <a:graphicFrameLocks xmlns:a="http://schemas.openxmlformats.org/drawingml/2006/main" noChangeAspect="1"/>
+            </wp:cNvGraphicFramePr>
+            <a:graphic xmlns:a="http://schemas.openxmlformats.org/drawingml/2006/main">
+              <a:graphicData uri="http://schemas.openxmlformats.org/drawingml/2006/picture">
+                <pic:pic xmlns:pic="http://schemas.openxmlformats.org/drawingml/2006/picture">
+                  <pic:nvPicPr>
+                    <pic:cNvPr id="1529117818" name="Picture 1" descr="A screenshot of a computer&#10;&#10;Description automatically generated"/>
+                    <pic:cNvPicPr/>
+                  </pic:nvPicPr>
+                  <pic:blipFill>
+                    <a:blip r:embed="rId5"/>
+                    <a:stretch>
+                      <a:fillRect/>
+                    </a:stretch>
+                  </pic:blipFill>
+                  <pic:spPr>
+                    <a:xfrm>
+                      <a:off x="0" y="0"/>
+                      <a:ext cx="6694165" cy="3765468"/>
+                    </a:xfrm>
+                    <a:prstGeom prst="rect">
+                      <a:avLst/>
+                    </a:prstGeom>
+                  </pic:spPr>
+                </pic:pic>
+              </a:graphicData>
+            </a:graphic>
+          </wp:inline>
+        </w:drawing>
+      </w:r>
+    </w:p>
+    <w:p>
+      <w:pPr>
+        <w:jc w:val="center"/>
+        <w:rPr>
+          <w:b/>
+          <w:bCs/>
+        </w:rPr>
+      </w:pPr>
+      <w:r>
+        <w:rPr>
+          <w:b/>
+          <w:bCs/>
+        </w:rPr>
+        <w:t>Header Part (HTML)</w:t>
+      </w:r>
     </w:p>
     <w:sectPr>
       <w:pgSz w:w="12240" w:h="15840"/>
-      <w:pgMar w:top="1440" w:right="1440" w:bottom="1440" w:left="1440" w:header="720" w:footer="720" w:gutter="0"/>
+      <w:pgMar w:top="720" w:right="720" w:bottom="720" w:left="720" w:header="720" w:footer="720" w:gutter="0"/>
       <w:cols w:space="720"/>
       <w:docGrid w:linePitch="360"/>
     </w:sectPr>

</xml_diff>

<commit_message>
updated documentation about intro
</commit_message>
<xml_diff>
--- a/Demetria-File/Demetria_Documentation.docx
+++ b/Demetria-File/Demetria_Documentation.docx
@@ -75,6 +75,7 @@
         <w:rPr>
           <w:b/>
           <w:bCs/>
+          <w:noProof/>
         </w:rPr>
         <w:drawing>
           <wp:inline distT="0" distB="0" distL="0" distR="0" wp14:anchorId="7CD562CE" wp14:editId="67FB6FEA">
@@ -125,6 +126,7 @@
         <w:rPr>
           <w:b/>
           <w:bCs/>
+          <w:noProof/>
         </w:rPr>
         <w:drawing>
           <wp:inline distT="0" distB="0" distL="0" distR="0" wp14:anchorId="63D32D53" wp14:editId="0E6788A3">
@@ -177,6 +179,81 @@
           <w:bCs/>
         </w:rPr>
         <w:t>Header Part (HTML)</w:t>
+      </w:r>
+    </w:p>
+    <w:p>
+      <w:pPr>
+        <w:jc w:val="center"/>
+        <w:rPr>
+          <w:b/>
+          <w:bCs/>
+        </w:rPr>
+      </w:pPr>
+    </w:p>
+    <w:p>
+      <w:pPr>
+        <w:jc w:val="center"/>
+        <w:rPr>
+          <w:b/>
+          <w:bCs/>
+        </w:rPr>
+      </w:pPr>
+      <w:r>
+        <w:rPr>
+          <w:b/>
+          <w:bCs/>
+        </w:rPr>
+        <w:drawing>
+          <wp:inline distT="0" distB="0" distL="0" distR="0" wp14:anchorId="49F38BFE" wp14:editId="37D2B1F1">
+            <wp:extent cx="6858000" cy="3714750"/>
+            <wp:effectExtent l="0" t="0" r="0" b="0"/>
+            <wp:docPr id="1241663884" name="Picture 1" descr="A computer screen shot of a computer program&#10;&#10;Description automatically generated"/>
+            <wp:cNvGraphicFramePr>
+              <a:graphicFrameLocks xmlns:a="http://schemas.openxmlformats.org/drawingml/2006/main" noChangeAspect="1"/>
+            </wp:cNvGraphicFramePr>
+            <a:graphic xmlns:a="http://schemas.openxmlformats.org/drawingml/2006/main">
+              <a:graphicData uri="http://schemas.openxmlformats.org/drawingml/2006/picture">
+                <pic:pic xmlns:pic="http://schemas.openxmlformats.org/drawingml/2006/picture">
+                  <pic:nvPicPr>
+                    <pic:cNvPr id="1241663884" name="Picture 1" descr="A computer screen shot of a computer program&#10;&#10;Description automatically generated"/>
+                    <pic:cNvPicPr/>
+                  </pic:nvPicPr>
+                  <pic:blipFill>
+                    <a:blip r:embed="rId6"/>
+                    <a:stretch>
+                      <a:fillRect/>
+                    </a:stretch>
+                  </pic:blipFill>
+                  <pic:spPr>
+                    <a:xfrm>
+                      <a:off x="0" y="0"/>
+                      <a:ext cx="6858000" cy="3714750"/>
+                    </a:xfrm>
+                    <a:prstGeom prst="rect">
+                      <a:avLst/>
+                    </a:prstGeom>
+                  </pic:spPr>
+                </pic:pic>
+              </a:graphicData>
+            </a:graphic>
+          </wp:inline>
+        </w:drawing>
+      </w:r>
+    </w:p>
+    <w:p>
+      <w:pPr>
+        <w:jc w:val="center"/>
+        <w:rPr>
+          <w:b/>
+          <w:bCs/>
+        </w:rPr>
+      </w:pPr>
+      <w:r>
+        <w:rPr>
+          <w:b/>
+          <w:bCs/>
+        </w:rPr>
+        <w:t>Introduction Section Update</w:t>
       </w:r>
     </w:p>
     <w:sectPr>

</xml_diff>

<commit_message>
quotes section in html file
</commit_message>
<xml_diff>
--- a/Demetria-File/Demetria_Documentation.docx
+++ b/Demetria-File/Demetria_Documentation.docx
@@ -426,6 +426,87 @@
       </w:r>
     </w:p>
     <w:p/>
+    <w:p/>
+    <w:p>
+      <w:r>
+        <w:lastRenderedPageBreak/>
+        <w:drawing>
+          <wp:inline distT="0" distB="0" distL="0" distR="0" wp14:anchorId="2A5A0742" wp14:editId="761DF7AE">
+            <wp:extent cx="6858000" cy="3138805"/>
+            <wp:effectExtent l="0" t="0" r="0" b="4445"/>
+            <wp:docPr id="468464254" name="Picture 1" descr="A screen shot of a computer&#10;&#10;Description automatically generated"/>
+            <wp:cNvGraphicFramePr>
+              <a:graphicFrameLocks xmlns:a="http://schemas.openxmlformats.org/drawingml/2006/main" noChangeAspect="1"/>
+            </wp:cNvGraphicFramePr>
+            <a:graphic xmlns:a="http://schemas.openxmlformats.org/drawingml/2006/main">
+              <a:graphicData uri="http://schemas.openxmlformats.org/drawingml/2006/picture">
+                <pic:pic xmlns:pic="http://schemas.openxmlformats.org/drawingml/2006/picture">
+                  <pic:nvPicPr>
+                    <pic:cNvPr id="468464254" name="Picture 1" descr="A screen shot of a computer&#10;&#10;Description automatically generated"/>
+                    <pic:cNvPicPr/>
+                  </pic:nvPicPr>
+                  <pic:blipFill>
+                    <a:blip r:embed="rId10"/>
+                    <a:stretch>
+                      <a:fillRect/>
+                    </a:stretch>
+                  </pic:blipFill>
+                  <pic:spPr>
+                    <a:xfrm>
+                      <a:off x="0" y="0"/>
+                      <a:ext cx="6858000" cy="3138805"/>
+                    </a:xfrm>
+                    <a:prstGeom prst="rect">
+                      <a:avLst/>
+                    </a:prstGeom>
+                  </pic:spPr>
+                </pic:pic>
+              </a:graphicData>
+            </a:graphic>
+          </wp:inline>
+        </w:drawing>
+      </w:r>
+    </w:p>
+    <w:p/>
+    <w:p>
+      <w:r>
+        <w:drawing>
+          <wp:inline distT="0" distB="0" distL="0" distR="0" wp14:anchorId="3C0322DD" wp14:editId="0A32CA15">
+            <wp:extent cx="6858000" cy="3392805"/>
+            <wp:effectExtent l="0" t="0" r="0" b="0"/>
+            <wp:docPr id="790388917" name="Picture 1" descr="A computer screen shot of a computer program&#10;&#10;Description automatically generated"/>
+            <wp:cNvGraphicFramePr>
+              <a:graphicFrameLocks xmlns:a="http://schemas.openxmlformats.org/drawingml/2006/main" noChangeAspect="1"/>
+            </wp:cNvGraphicFramePr>
+            <a:graphic xmlns:a="http://schemas.openxmlformats.org/drawingml/2006/main">
+              <a:graphicData uri="http://schemas.openxmlformats.org/drawingml/2006/picture">
+                <pic:pic xmlns:pic="http://schemas.openxmlformats.org/drawingml/2006/picture">
+                  <pic:nvPicPr>
+                    <pic:cNvPr id="790388917" name="Picture 1" descr="A computer screen shot of a computer program&#10;&#10;Description automatically generated"/>
+                    <pic:cNvPicPr/>
+                  </pic:nvPicPr>
+                  <pic:blipFill>
+                    <a:blip r:embed="rId11"/>
+                    <a:stretch>
+                      <a:fillRect/>
+                    </a:stretch>
+                  </pic:blipFill>
+                  <pic:spPr>
+                    <a:xfrm>
+                      <a:off x="0" y="0"/>
+                      <a:ext cx="6858000" cy="3392805"/>
+                    </a:xfrm>
+                    <a:prstGeom prst="rect">
+                      <a:avLst/>
+                    </a:prstGeom>
+                  </pic:spPr>
+                </pic:pic>
+              </a:graphicData>
+            </a:graphic>
+          </wp:inline>
+        </w:drawing>
+      </w:r>
+    </w:p>
     <w:sectPr>
       <w:pgSz w:w="12240" w:h="15840"/>
       <w:pgMar w:top="720" w:right="720" w:bottom="720" w:left="720" w:header="720" w:footer="720" w:gutter="0"/>

</xml_diff>

<commit_message>
completed html file with no css plus two images for the portfolio
</commit_message>
<xml_diff>
--- a/Demetria-File/Demetria_Documentation.docx
+++ b/Demetria-File/Demetria_Documentation.docx
@@ -54,6 +54,290 @@
         </w:rPr>
         <w:t>IPT2 CASE STUDY DOCUMENTATION</w:t>
       </w:r>
+    </w:p>
+    <w:p>
+      <w:pPr>
+        <w:jc w:val="center"/>
+        <w:rPr>
+          <w:rFonts w:ascii="Arial" w:hAnsi="Arial" w:cs="Arial"/>
+          <w:b/>
+          <w:bCs/>
+        </w:rPr>
+      </w:pPr>
+      <w:r>
+        <w:rPr>
+          <w:noProof/>
+        </w:rPr>
+        <w:drawing>
+          <wp:inline distT="0" distB="0" distL="0" distR="0" wp14:anchorId="656DFE46" wp14:editId="2F24EEB9">
+            <wp:extent cx="6858000" cy="3320415"/>
+            <wp:effectExtent l="0" t="0" r="0" b="0"/>
+            <wp:docPr id="426887793" name="Picture 1" descr="A screenshot of a computer&#10;&#10;Description automatically generated"/>
+            <wp:cNvGraphicFramePr>
+              <a:graphicFrameLocks xmlns:a="http://schemas.openxmlformats.org/drawingml/2006/main" noChangeAspect="1"/>
+            </wp:cNvGraphicFramePr>
+            <a:graphic xmlns:a="http://schemas.openxmlformats.org/drawingml/2006/main">
+              <a:graphicData uri="http://schemas.openxmlformats.org/drawingml/2006/picture">
+                <pic:pic xmlns:pic="http://schemas.openxmlformats.org/drawingml/2006/picture">
+                  <pic:nvPicPr>
+                    <pic:cNvPr id="426887793" name="Picture 1" descr="A screenshot of a computer&#10;&#10;Description automatically generated"/>
+                    <pic:cNvPicPr/>
+                  </pic:nvPicPr>
+                  <pic:blipFill>
+                    <a:blip r:embed="rId4"/>
+                    <a:stretch>
+                      <a:fillRect/>
+                    </a:stretch>
+                  </pic:blipFill>
+                  <pic:spPr>
+                    <a:xfrm>
+                      <a:off x="0" y="0"/>
+                      <a:ext cx="6858000" cy="3320415"/>
+                    </a:xfrm>
+                    <a:prstGeom prst="rect">
+                      <a:avLst/>
+                    </a:prstGeom>
+                  </pic:spPr>
+                </pic:pic>
+              </a:graphicData>
+            </a:graphic>
+          </wp:inline>
+        </w:drawing>
+      </w:r>
+    </w:p>
+    <w:p>
+      <w:pPr>
+        <w:jc w:val="center"/>
+        <w:rPr>
+          <w:rFonts w:ascii="Arial" w:hAnsi="Arial" w:cs="Arial"/>
+          <w:b/>
+          <w:bCs/>
+        </w:rPr>
+      </w:pPr>
+    </w:p>
+    <w:p>
+      <w:r>
+        <w:rPr>
+          <w:noProof/>
+        </w:rPr>
+        <w:drawing>
+          <wp:inline distT="0" distB="0" distL="0" distR="0" wp14:anchorId="790E0E56" wp14:editId="2B48F19E">
+            <wp:extent cx="6858000" cy="3101975"/>
+            <wp:effectExtent l="0" t="0" r="0" b="3175"/>
+            <wp:docPr id="426044963" name="Picture 1" descr="A computer screen shot of a computer screen&#10;&#10;Description automatically generated"/>
+            <wp:cNvGraphicFramePr>
+              <a:graphicFrameLocks xmlns:a="http://schemas.openxmlformats.org/drawingml/2006/main" noChangeAspect="1"/>
+            </wp:cNvGraphicFramePr>
+            <a:graphic xmlns:a="http://schemas.openxmlformats.org/drawingml/2006/main">
+              <a:graphicData uri="http://schemas.openxmlformats.org/drawingml/2006/picture">
+                <pic:pic xmlns:pic="http://schemas.openxmlformats.org/drawingml/2006/picture">
+                  <pic:nvPicPr>
+                    <pic:cNvPr id="426044963" name="Picture 1" descr="A computer screen shot of a computer screen&#10;&#10;Description automatically generated"/>
+                    <pic:cNvPicPr/>
+                  </pic:nvPicPr>
+                  <pic:blipFill>
+                    <a:blip r:embed="rId5"/>
+                    <a:stretch>
+                      <a:fillRect/>
+                    </a:stretch>
+                  </pic:blipFill>
+                  <pic:spPr>
+                    <a:xfrm>
+                      <a:off x="0" y="0"/>
+                      <a:ext cx="6858000" cy="3101975"/>
+                    </a:xfrm>
+                    <a:prstGeom prst="rect">
+                      <a:avLst/>
+                    </a:prstGeom>
+                  </pic:spPr>
+                </pic:pic>
+              </a:graphicData>
+            </a:graphic>
+          </wp:inline>
+        </w:drawing>
+      </w:r>
+    </w:p>
+    <w:p>
+      <w:pPr>
+        <w:jc w:val="center"/>
+      </w:pPr>
+      <w:r>
+        <w:t xml:space="preserve">Initialize the local repository and </w:t>
+      </w:r>
+      <w:r>
+        <w:t>cloning</w:t>
+      </w:r>
+      <w:r>
+        <w:t xml:space="preserve"> the </w:t>
+      </w:r>
+      <w:r>
+        <w:t>repo.</w:t>
+      </w:r>
+    </w:p>
+    <w:p/>
+    <w:p/>
+    <w:p>
+      <w:pPr>
+        <w:jc w:val="center"/>
+      </w:pPr>
+      <w:r>
+        <w:rPr>
+          <w:noProof/>
+        </w:rPr>
+        <w:lastRenderedPageBreak/>
+        <w:drawing>
+          <wp:inline distT="0" distB="0" distL="0" distR="0" wp14:anchorId="2869F9B7" wp14:editId="40783C36">
+            <wp:extent cx="5771072" cy="1501198"/>
+            <wp:effectExtent l="0" t="0" r="1270" b="3810"/>
+            <wp:docPr id="33928674" name="Picture 1" descr="A screen shot of a computer&#10;&#10;Description automatically generated"/>
+            <wp:cNvGraphicFramePr>
+              <a:graphicFrameLocks xmlns:a="http://schemas.openxmlformats.org/drawingml/2006/main" noChangeAspect="1"/>
+            </wp:cNvGraphicFramePr>
+            <a:graphic xmlns:a="http://schemas.openxmlformats.org/drawingml/2006/main">
+              <a:graphicData uri="http://schemas.openxmlformats.org/drawingml/2006/picture">
+                <pic:pic xmlns:pic="http://schemas.openxmlformats.org/drawingml/2006/picture">
+                  <pic:nvPicPr>
+                    <pic:cNvPr id="33928674" name="Picture 1" descr="A screen shot of a computer&#10;&#10;Description automatically generated"/>
+                    <pic:cNvPicPr/>
+                  </pic:nvPicPr>
+                  <pic:blipFill>
+                    <a:blip r:embed="rId6"/>
+                    <a:stretch>
+                      <a:fillRect/>
+                    </a:stretch>
+                  </pic:blipFill>
+                  <pic:spPr>
+                    <a:xfrm>
+                      <a:off x="0" y="0"/>
+                      <a:ext cx="5772102" cy="1501466"/>
+                    </a:xfrm>
+                    <a:prstGeom prst="rect">
+                      <a:avLst/>
+                    </a:prstGeom>
+                  </pic:spPr>
+                </pic:pic>
+              </a:graphicData>
+            </a:graphic>
+          </wp:inline>
+        </w:drawing>
+      </w:r>
+    </w:p>
+    <w:p>
+      <w:pPr>
+        <w:jc w:val="center"/>
+      </w:pPr>
+      <w:r>
+        <w:t>Creating (switching) branch</w:t>
+      </w:r>
+    </w:p>
+    <w:p/>
+    <w:p>
+      <w:pPr>
+        <w:jc w:val="center"/>
+      </w:pPr>
+      <w:r>
+        <w:rPr>
+          <w:noProof/>
+        </w:rPr>
+        <w:drawing>
+          <wp:inline distT="0" distB="0" distL="0" distR="0" wp14:anchorId="2F340C7A" wp14:editId="13413CDF">
+            <wp:extent cx="6383547" cy="2921655"/>
+            <wp:effectExtent l="0" t="0" r="0" b="0"/>
+            <wp:docPr id="468464254" name="Picture 1" descr="A screen shot of a computer&#10;&#10;Description automatically generated"/>
+            <wp:cNvGraphicFramePr>
+              <a:graphicFrameLocks xmlns:a="http://schemas.openxmlformats.org/drawingml/2006/main" noChangeAspect="1"/>
+            </wp:cNvGraphicFramePr>
+            <a:graphic xmlns:a="http://schemas.openxmlformats.org/drawingml/2006/main">
+              <a:graphicData uri="http://schemas.openxmlformats.org/drawingml/2006/picture">
+                <pic:pic xmlns:pic="http://schemas.openxmlformats.org/drawingml/2006/picture">
+                  <pic:nvPicPr>
+                    <pic:cNvPr id="468464254" name="Picture 1" descr="A screen shot of a computer&#10;&#10;Description automatically generated"/>
+                    <pic:cNvPicPr/>
+                  </pic:nvPicPr>
+                  <pic:blipFill>
+                    <a:blip r:embed="rId7"/>
+                    <a:stretch>
+                      <a:fillRect/>
+                    </a:stretch>
+                  </pic:blipFill>
+                  <pic:spPr>
+                    <a:xfrm>
+                      <a:off x="0" y="0"/>
+                      <a:ext cx="6386007" cy="2922781"/>
+                    </a:xfrm>
+                    <a:prstGeom prst="rect">
+                      <a:avLst/>
+                    </a:prstGeom>
+                  </pic:spPr>
+                </pic:pic>
+              </a:graphicData>
+            </a:graphic>
+          </wp:inline>
+        </w:drawing>
+      </w:r>
+    </w:p>
+    <w:p>
+      <w:pPr>
+        <w:jc w:val="center"/>
+      </w:pPr>
+      <w:r>
+        <w:rPr>
+          <w:noProof/>
+        </w:rPr>
+        <w:drawing>
+          <wp:inline distT="0" distB="0" distL="0" distR="0" wp14:anchorId="00C98EE1" wp14:editId="47C1F061">
+            <wp:extent cx="6347027" cy="3140015"/>
+            <wp:effectExtent l="0" t="0" r="0" b="3810"/>
+            <wp:docPr id="790388917" name="Picture 1" descr="A computer screen shot of a computer program&#10;&#10;Description automatically generated"/>
+            <wp:cNvGraphicFramePr>
+              <a:graphicFrameLocks xmlns:a="http://schemas.openxmlformats.org/drawingml/2006/main" noChangeAspect="1"/>
+            </wp:cNvGraphicFramePr>
+            <a:graphic xmlns:a="http://schemas.openxmlformats.org/drawingml/2006/main">
+              <a:graphicData uri="http://schemas.openxmlformats.org/drawingml/2006/picture">
+                <pic:pic xmlns:pic="http://schemas.openxmlformats.org/drawingml/2006/picture">
+                  <pic:nvPicPr>
+                    <pic:cNvPr id="790388917" name="Picture 1" descr="A computer screen shot of a computer program&#10;&#10;Description automatically generated"/>
+                    <pic:cNvPicPr/>
+                  </pic:nvPicPr>
+                  <pic:blipFill>
+                    <a:blip r:embed="rId8"/>
+                    <a:stretch>
+                      <a:fillRect/>
+                    </a:stretch>
+                  </pic:blipFill>
+                  <pic:spPr>
+                    <a:xfrm>
+                      <a:off x="0" y="0"/>
+                      <a:ext cx="6353674" cy="3143304"/>
+                    </a:xfrm>
+                    <a:prstGeom prst="rect">
+                      <a:avLst/>
+                    </a:prstGeom>
+                  </pic:spPr>
+                </pic:pic>
+              </a:graphicData>
+            </a:graphic>
+          </wp:inline>
+        </w:drawing>
+      </w:r>
+    </w:p>
+    <w:p>
+      <w:pPr>
+        <w:jc w:val="center"/>
+      </w:pPr>
+      <w:r>
+        <w:t>Adding and committing the files and then pushing it inside the repository</w:t>
+      </w:r>
+    </w:p>
+    <w:p>
+      <w:pPr>
+        <w:jc w:val="center"/>
+        <w:rPr>
+          <w:rFonts w:ascii="Arial" w:hAnsi="Arial" w:cs="Arial"/>
+          <w:b/>
+          <w:bCs/>
+        </w:rPr>
+      </w:pPr>
     </w:p>
     <w:p>
       <w:pPr>
@@ -93,7 +377,7 @@
                     <pic:cNvPicPr/>
                   </pic:nvPicPr>
                   <pic:blipFill>
-                    <a:blip r:embed="rId4"/>
+                    <a:blip r:embed="rId9"/>
                     <a:stretch>
                       <a:fillRect/>
                     </a:stretch>
@@ -144,7 +428,7 @@
                     <pic:cNvPicPr/>
                   </pic:nvPicPr>
                   <pic:blipFill>
-                    <a:blip r:embed="rId5"/>
+                    <a:blip r:embed="rId10"/>
                     <a:stretch>
                       <a:fillRect/>
                     </a:stretch>
@@ -204,6 +488,7 @@
           <w:bCs/>
           <w:noProof/>
         </w:rPr>
+        <w:lastRenderedPageBreak/>
         <w:drawing>
           <wp:inline distT="0" distB="0" distL="0" distR="0" wp14:anchorId="49F38BFE" wp14:editId="37D2B1F1">
             <wp:extent cx="6858000" cy="3714750"/>
@@ -220,7 +505,7 @@
                     <pic:cNvPicPr/>
                   </pic:nvPicPr>
                   <pic:blipFill>
-                    <a:blip r:embed="rId6"/>
+                    <a:blip r:embed="rId11"/>
                     <a:stretch>
                       <a:fillRect/>
                     </a:stretch>
@@ -268,16 +553,25 @@
     </w:p>
     <w:p/>
     <w:p/>
+    <w:p/>
+    <w:p/>
+    <w:p/>
+    <w:p/>
+    <w:p/>
+    <w:p/>
+    <w:p/>
+    <w:p/>
     <w:p>
       <w:r>
         <w:rPr>
           <w:noProof/>
         </w:rPr>
+        <w:lastRenderedPageBreak/>
         <w:drawing>
-          <wp:inline distT="0" distB="0" distL="0" distR="0" wp14:anchorId="2089C9C4" wp14:editId="610E1C66">
-            <wp:extent cx="6858000" cy="3320415"/>
+          <wp:inline distT="0" distB="0" distL="0" distR="0" wp14:anchorId="5FDE58AC" wp14:editId="40CCAB87">
+            <wp:extent cx="6858000" cy="3700145"/>
             <wp:effectExtent l="0" t="0" r="0" b="0"/>
-            <wp:docPr id="426887793" name="Picture 1" descr="A screenshot of a computer&#10;&#10;Description automatically generated"/>
+            <wp:docPr id="981922283" name="Picture 1" descr="A screenshot of a computer program&#10;&#10;Description automatically generated"/>
             <wp:cNvGraphicFramePr>
               <a:graphicFrameLocks xmlns:a="http://schemas.openxmlformats.org/drawingml/2006/main" noChangeAspect="1"/>
             </wp:cNvGraphicFramePr>
@@ -285,11 +579,11 @@
               <a:graphicData uri="http://schemas.openxmlformats.org/drawingml/2006/picture">
                 <pic:pic xmlns:pic="http://schemas.openxmlformats.org/drawingml/2006/picture">
                   <pic:nvPicPr>
-                    <pic:cNvPr id="426887793" name="Picture 1" descr="A screenshot of a computer&#10;&#10;Description automatically generated"/>
+                    <pic:cNvPr id="981922283" name="Picture 1" descr="A screenshot of a computer program&#10;&#10;Description automatically generated"/>
                     <pic:cNvPicPr/>
                   </pic:nvPicPr>
                   <pic:blipFill>
-                    <a:blip r:embed="rId7"/>
+                    <a:blip r:embed="rId12"/>
                     <a:stretch>
                       <a:fillRect/>
                     </a:stretch>
@@ -297,7 +591,7 @@
                   <pic:spPr>
                     <a:xfrm>
                       <a:off x="0" y="0"/>
-                      <a:ext cx="6858000" cy="3320415"/>
+                      <a:ext cx="6858000" cy="3700145"/>
                     </a:xfrm>
                     <a:prstGeom prst="rect">
                       <a:avLst/>
@@ -311,16 +605,31 @@
       </w:r>
     </w:p>
     <w:p>
-      <w:r>
-        <w:rPr>
-          <w:noProof/>
-        </w:rPr>
-        <w:lastRenderedPageBreak/>
+      <w:pPr>
+        <w:jc w:val="center"/>
+      </w:pPr>
+      <w:r>
+        <w:t xml:space="preserve">About and </w:t>
+      </w:r>
+      <w:r>
+        <w:t>Quotes Section Added</w:t>
+      </w:r>
+    </w:p>
+    <w:p>
+      <w:pPr>
+        <w:jc w:val="center"/>
+      </w:pPr>
+    </w:p>
+    <w:p>
+      <w:pPr>
+        <w:jc w:val="center"/>
+      </w:pPr>
+      <w:r>
         <w:drawing>
-          <wp:inline distT="0" distB="0" distL="0" distR="0" wp14:anchorId="756457BB" wp14:editId="2586A99B">
-            <wp:extent cx="6858000" cy="3101975"/>
-            <wp:effectExtent l="0" t="0" r="0" b="3175"/>
-            <wp:docPr id="426044963" name="Picture 1" descr="A computer screen shot of a computer screen&#10;&#10;Description automatically generated"/>
+          <wp:inline distT="0" distB="0" distL="0" distR="0" wp14:anchorId="17DDB75F" wp14:editId="47765DA2">
+            <wp:extent cx="6858000" cy="3710940"/>
+            <wp:effectExtent l="0" t="0" r="0" b="3810"/>
+            <wp:docPr id="990961711" name="Picture 1" descr="A screenshot of a computer screen&#10;&#10;Description automatically generated"/>
             <wp:cNvGraphicFramePr>
               <a:graphicFrameLocks xmlns:a="http://schemas.openxmlformats.org/drawingml/2006/main" noChangeAspect="1"/>
             </wp:cNvGraphicFramePr>
@@ -328,11 +637,11 @@
               <a:graphicData uri="http://schemas.openxmlformats.org/drawingml/2006/picture">
                 <pic:pic xmlns:pic="http://schemas.openxmlformats.org/drawingml/2006/picture">
                   <pic:nvPicPr>
-                    <pic:cNvPr id="426044963" name="Picture 1" descr="A computer screen shot of a computer screen&#10;&#10;Description automatically generated"/>
+                    <pic:cNvPr id="990961711" name="Picture 1" descr="A screenshot of a computer screen&#10;&#10;Description automatically generated"/>
                     <pic:cNvPicPr/>
                   </pic:nvPicPr>
                   <pic:blipFill>
-                    <a:blip r:embed="rId8"/>
+                    <a:blip r:embed="rId13"/>
                     <a:stretch>
                       <a:fillRect/>
                     </a:stretch>
@@ -340,7 +649,7 @@
                   <pic:spPr>
                     <a:xfrm>
                       <a:off x="0" y="0"/>
-                      <a:ext cx="6858000" cy="3101975"/>
+                      <a:ext cx="6858000" cy="3710940"/>
                     </a:xfrm>
                     <a:prstGeom prst="rect">
                       <a:avLst/>
@@ -358,33 +667,27 @@
         <w:jc w:val="center"/>
       </w:pPr>
       <w:r>
-        <w:t xml:space="preserve">Initialize the local repository and </w:t>
-      </w:r>
-      <w:proofErr w:type="gramStart"/>
-      <w:r>
-        <w:t>Cloning</w:t>
-      </w:r>
-      <w:proofErr w:type="gramEnd"/>
-      <w:r>
-        <w:t xml:space="preserve"> the repo</w:t>
-      </w:r>
-    </w:p>
-    <w:p/>
-    <w:p/>
-    <w:p/>
-    <w:p>
-      <w:pPr>
-        <w:jc w:val="center"/>
-      </w:pPr>
-      <w:r>
-        <w:rPr>
-          <w:noProof/>
-        </w:rPr>
+        <w:t>Featured Photos Section Added</w:t>
+      </w:r>
+    </w:p>
+    <w:p>
+      <w:pPr>
+        <w:jc w:val="center"/>
+      </w:pPr>
+    </w:p>
+    <w:p>
+      <w:r>
+        <w:br w:type="page"/>
+      </w:r>
+    </w:p>
+    <w:p>
+      <w:r>
+        <w:lastRenderedPageBreak/>
         <w:drawing>
-          <wp:inline distT="0" distB="0" distL="0" distR="0" wp14:anchorId="3A255EC6" wp14:editId="46B1A600">
-            <wp:extent cx="6115904" cy="1590897"/>
-            <wp:effectExtent l="0" t="0" r="0" b="9525"/>
-            <wp:docPr id="33928674" name="Picture 1" descr="A screen shot of a computer&#10;&#10;Description automatically generated"/>
+          <wp:inline distT="0" distB="0" distL="0" distR="0" wp14:anchorId="16FE36D6" wp14:editId="30262130">
+            <wp:extent cx="6858000" cy="3718560"/>
+            <wp:effectExtent l="0" t="0" r="0" b="0"/>
+            <wp:docPr id="1915859664" name="Picture 1" descr="A computer screen shot of a cup of coffee&#10;&#10;Description automatically generated"/>
             <wp:cNvGraphicFramePr>
               <a:graphicFrameLocks xmlns:a="http://schemas.openxmlformats.org/drawingml/2006/main" noChangeAspect="1"/>
             </wp:cNvGraphicFramePr>
@@ -392,11 +695,11 @@
               <a:graphicData uri="http://schemas.openxmlformats.org/drawingml/2006/picture">
                 <pic:pic xmlns:pic="http://schemas.openxmlformats.org/drawingml/2006/picture">
                   <pic:nvPicPr>
-                    <pic:cNvPr id="33928674" name="Picture 1" descr="A screen shot of a computer&#10;&#10;Description automatically generated"/>
+                    <pic:cNvPr id="1915859664" name="Picture 1" descr="A computer screen shot of a cup of coffee&#10;&#10;Description automatically generated"/>
                     <pic:cNvPicPr/>
                   </pic:nvPicPr>
                   <pic:blipFill>
-                    <a:blip r:embed="rId9"/>
+                    <a:blip r:embed="rId14"/>
                     <a:stretch>
                       <a:fillRect/>
                     </a:stretch>
@@ -404,7 +707,7 @@
                   <pic:spPr>
                     <a:xfrm>
                       <a:off x="0" y="0"/>
-                      <a:ext cx="6115904" cy="1590897"/>
+                      <a:ext cx="6858000" cy="3718560"/>
                     </a:xfrm>
                     <a:prstGeom prst="rect">
                       <a:avLst/>
@@ -422,90 +725,32 @@
         <w:jc w:val="center"/>
       </w:pPr>
       <w:r>
-        <w:t>Creating (switching) branch</w:t>
-      </w:r>
-    </w:p>
-    <w:p/>
-    <w:p/>
-    <w:p>
-      <w:r>
-        <w:lastRenderedPageBreak/>
-        <w:drawing>
-          <wp:inline distT="0" distB="0" distL="0" distR="0" wp14:anchorId="2A5A0742" wp14:editId="761DF7AE">
-            <wp:extent cx="6858000" cy="3138805"/>
-            <wp:effectExtent l="0" t="0" r="0" b="4445"/>
-            <wp:docPr id="468464254" name="Picture 1" descr="A screen shot of a computer&#10;&#10;Description automatically generated"/>
-            <wp:cNvGraphicFramePr>
-              <a:graphicFrameLocks xmlns:a="http://schemas.openxmlformats.org/drawingml/2006/main" noChangeAspect="1"/>
-            </wp:cNvGraphicFramePr>
-            <a:graphic xmlns:a="http://schemas.openxmlformats.org/drawingml/2006/main">
-              <a:graphicData uri="http://schemas.openxmlformats.org/drawingml/2006/picture">
-                <pic:pic xmlns:pic="http://schemas.openxmlformats.org/drawingml/2006/picture">
-                  <pic:nvPicPr>
-                    <pic:cNvPr id="468464254" name="Picture 1" descr="A screen shot of a computer&#10;&#10;Description automatically generated"/>
-                    <pic:cNvPicPr/>
-                  </pic:nvPicPr>
-                  <pic:blipFill>
-                    <a:blip r:embed="rId10"/>
-                    <a:stretch>
-                      <a:fillRect/>
-                    </a:stretch>
-                  </pic:blipFill>
-                  <pic:spPr>
-                    <a:xfrm>
-                      <a:off x="0" y="0"/>
-                      <a:ext cx="6858000" cy="3138805"/>
-                    </a:xfrm>
-                    <a:prstGeom prst="rect">
-                      <a:avLst/>
-                    </a:prstGeom>
-                  </pic:spPr>
-                </pic:pic>
-              </a:graphicData>
-            </a:graphic>
-          </wp:inline>
-        </w:drawing>
-      </w:r>
-    </w:p>
-    <w:p/>
-    <w:p>
-      <w:r>
-        <w:drawing>
-          <wp:inline distT="0" distB="0" distL="0" distR="0" wp14:anchorId="3C0322DD" wp14:editId="0A32CA15">
-            <wp:extent cx="6858000" cy="3392805"/>
-            <wp:effectExtent l="0" t="0" r="0" b="0"/>
-            <wp:docPr id="790388917" name="Picture 1" descr="A computer screen shot of a computer program&#10;&#10;Description automatically generated"/>
-            <wp:cNvGraphicFramePr>
-              <a:graphicFrameLocks xmlns:a="http://schemas.openxmlformats.org/drawingml/2006/main" noChangeAspect="1"/>
-            </wp:cNvGraphicFramePr>
-            <a:graphic xmlns:a="http://schemas.openxmlformats.org/drawingml/2006/main">
-              <a:graphicData uri="http://schemas.openxmlformats.org/drawingml/2006/picture">
-                <pic:pic xmlns:pic="http://schemas.openxmlformats.org/drawingml/2006/picture">
-                  <pic:nvPicPr>
-                    <pic:cNvPr id="790388917" name="Picture 1" descr="A computer screen shot of a computer program&#10;&#10;Description automatically generated"/>
-                    <pic:cNvPicPr/>
-                  </pic:nvPicPr>
-                  <pic:blipFill>
-                    <a:blip r:embed="rId11"/>
-                    <a:stretch>
-                      <a:fillRect/>
-                    </a:stretch>
-                  </pic:blipFill>
-                  <pic:spPr>
-                    <a:xfrm>
-                      <a:off x="0" y="0"/>
-                      <a:ext cx="6858000" cy="3392805"/>
-                    </a:xfrm>
-                    <a:prstGeom prst="rect">
-                      <a:avLst/>
-                    </a:prstGeom>
-                  </pic:spPr>
-                </pic:pic>
-              </a:graphicData>
-            </a:graphic>
-          </wp:inline>
-        </w:drawing>
-      </w:r>
+        <w:t xml:space="preserve">This draft is just the </w:t>
+      </w:r>
+      <w:r>
+        <w:t>complete html file with no design or the</w:t>
+      </w:r>
+      <w:r>
+        <w:t xml:space="preserve"> CSS</w:t>
+      </w:r>
+      <w:r>
+        <w:t xml:space="preserve"> file.</w:t>
+      </w:r>
+    </w:p>
+    <w:p>
+      <w:pPr>
+        <w:jc w:val="center"/>
+      </w:pPr>
+    </w:p>
+    <w:p>
+      <w:pPr>
+        <w:jc w:val="center"/>
+      </w:pPr>
+    </w:p>
+    <w:p>
+      <w:pPr>
+        <w:jc w:val="center"/>
+      </w:pPr>
     </w:p>
     <w:sectPr>
       <w:pgSz w:w="12240" w:h="15840"/>

</xml_diff>